<commit_message>
Version final Parcial 1
</commit_message>
<xml_diff>
--- a/Desarrollo del producto/Parcial 1/Parcial1-Documentacion.docx
+++ b/Desarrollo del producto/Parcial 1/Parcial1-Documentacion.docx
@@ -4,21 +4,80 @@
   <w:body>
     <w:p>
       <w:pPr>
+        <w:pStyle w:val="Heading1"/>
+        <w:rPr>
+          <w:lang w:val="es-GT"/>
+        </w:rPr>
+      </w:pPr>
+      <w:r>
+        <w:rPr>
+          <w:lang w:val="es-GT"/>
+        </w:rPr>
+        <w:t>Universidad Galileo – Desarrollo del producto</w:t>
+      </w:r>
+    </w:p>
+    <w:p>
+      <w:pPr>
+        <w:pStyle w:val="Header"/>
+        <w:rPr>
+          <w:lang w:val="es-GT"/>
+        </w:rPr>
+      </w:pPr>
+      <w:r>
+        <w:rPr>
+          <w:lang w:val="es-GT"/>
+        </w:rPr>
+        <w:t xml:space="preserve">Rubén González – Vidal </w:t>
+      </w:r>
+      <w:proofErr w:type="spellStart"/>
+      <w:r>
+        <w:rPr>
+          <w:lang w:val="es-GT"/>
+        </w:rPr>
+        <w:t>Baez</w:t>
+      </w:r>
+      <w:proofErr w:type="spellEnd"/>
+    </w:p>
+    <w:p>
+      <w:pPr>
         <w:pStyle w:val="Heading2"/>
-      </w:pPr>
-      <w:proofErr w:type="spellStart"/>
-      <w:r>
-        <w:t>Creacion</w:t>
-      </w:r>
-      <w:proofErr w:type="spellEnd"/>
-      <w:r>
-        <w:t xml:space="preserve"> de </w:t>
-      </w:r>
-      <w:proofErr w:type="spellStart"/>
-      <w:r>
-        <w:t>contenedores</w:t>
-      </w:r>
-      <w:proofErr w:type="spellEnd"/>
+        <w:rPr>
+          <w:lang w:val="es-GT"/>
+        </w:rPr>
+      </w:pPr>
+      <w:r>
+        <w:rPr>
+          <w:lang w:val="es-GT"/>
+        </w:rPr>
+        <w:t>Parcial 1</w:t>
+      </w:r>
+    </w:p>
+    <w:p>
+      <w:pPr>
+        <w:rPr>
+          <w:lang w:val="es-GT"/>
+        </w:rPr>
+      </w:pPr>
+    </w:p>
+    <w:p>
+      <w:pPr>
+        <w:pStyle w:val="Heading2"/>
+        <w:rPr>
+          <w:lang w:val="es-DO"/>
+        </w:rPr>
+      </w:pPr>
+      <w:r>
+        <w:rPr>
+          <w:lang w:val="es-DO"/>
+        </w:rPr>
+        <w:t>Creación</w:t>
+      </w:r>
+      <w:r>
+        <w:rPr>
+          <w:lang w:val="es-DO"/>
+        </w:rPr>
+        <w:t xml:space="preserve"> de contenedores</w:t>
+      </w:r>
     </w:p>
     <w:p>
       <w:pPr>
@@ -31,21 +90,7 @@
         <w:rPr>
           <w:lang w:val="es-GT"/>
         </w:rPr>
-        <w:t xml:space="preserve">Descargar imagen de </w:t>
-      </w:r>
-      <w:proofErr w:type="spellStart"/>
-      <w:r>
-        <w:rPr>
-          <w:lang w:val="es-GT"/>
-        </w:rPr>
-        <w:t>RStudio</w:t>
-      </w:r>
-      <w:proofErr w:type="spellEnd"/>
-      <w:r>
-        <w:rPr>
-          <w:lang w:val="es-GT"/>
-        </w:rPr>
-        <w:t xml:space="preserve"> </w:t>
+        <w:t xml:space="preserve">Descargar imagen de RStudio </w:t>
       </w:r>
       <w:proofErr w:type="gramStart"/>
       <w:r>
@@ -71,21 +116,7 @@
         <w:rPr>
           <w:lang w:val="es-GT"/>
         </w:rPr>
-        <w:t xml:space="preserve">de </w:t>
-      </w:r>
-      <w:proofErr w:type="spellStart"/>
-      <w:r>
-        <w:rPr>
-          <w:lang w:val="es-GT"/>
-        </w:rPr>
-        <w:t>RStudio</w:t>
-      </w:r>
-      <w:proofErr w:type="spellEnd"/>
-      <w:r>
-        <w:rPr>
-          <w:lang w:val="es-GT"/>
-        </w:rPr>
-        <w:t xml:space="preserve"> Server</w:t>
+        <w:t>de RStudio Server</w:t>
       </w:r>
     </w:p>
     <w:p>
@@ -110,7 +141,7 @@
       <w:r>
         <w:rPr>
           <w:noProof/>
-          <w:lang w:val="es-GT"/>
+          <w:lang w:val="es-DO" w:eastAsia="es-DO"/>
         </w:rPr>
         <w:drawing>
           <wp:inline distT="0" distB="0" distL="0" distR="0" wp14:anchorId="71A056C8" wp14:editId="713012D8">
@@ -128,7 +159,7 @@
                     <pic:cNvPicPr/>
                   </pic:nvPicPr>
                   <pic:blipFill>
-                    <a:blip r:embed="rId4">
+                    <a:blip r:embed="rId7">
                       <a:extLst>
                         <a:ext uri="{28A0092B-C50C-407E-A947-70E740481C1C}">
                           <a14:useLocalDpi xmlns:a14="http://schemas.microsoft.com/office/drawing/2010/main" val="0"/>
@@ -195,51 +226,29 @@
         <w:rPr>
           <w:lang w:val="es-GT"/>
         </w:rPr>
-        <w:t xml:space="preserve">Creación de red entre ambos contenedores usando Docker </w:t>
-      </w:r>
-      <w:proofErr w:type="spellStart"/>
-      <w:r>
-        <w:rPr>
-          <w:lang w:val="es-GT"/>
-        </w:rPr>
-        <w:t>compose</w:t>
-      </w:r>
-      <w:proofErr w:type="spellEnd"/>
-    </w:p>
-    <w:p>
-      <w:pPr>
-        <w:rPr>
-          <w:lang w:val="es-GT"/>
-        </w:rPr>
-      </w:pPr>
-      <w:r>
-        <w:rPr>
-          <w:lang w:val="es-GT"/>
-        </w:rPr>
-        <w:t xml:space="preserve">La versión final del Docker </w:t>
-      </w:r>
-      <w:proofErr w:type="spellStart"/>
-      <w:r>
-        <w:rPr>
-          <w:lang w:val="es-GT"/>
-        </w:rPr>
-        <w:t>compose</w:t>
-      </w:r>
-      <w:proofErr w:type="spellEnd"/>
-      <w:r>
-        <w:rPr>
-          <w:lang w:val="es-GT"/>
-        </w:rPr>
-        <w:t xml:space="preserve"> utilizado se encuentra en:</w:t>
-      </w:r>
-    </w:p>
-    <w:p>
-      <w:pPr>
-        <w:rPr>
-          <w:lang w:val="es-GT"/>
-        </w:rPr>
-      </w:pPr>
-      <w:hyperlink r:id="rId5" w:history="1">
+        <w:t>Creación de red entre ambos contenedores usando Docker compose</w:t>
+      </w:r>
+    </w:p>
+    <w:p>
+      <w:pPr>
+        <w:rPr>
+          <w:lang w:val="es-GT"/>
+        </w:rPr>
+      </w:pPr>
+      <w:r>
+        <w:rPr>
+          <w:lang w:val="es-GT"/>
+        </w:rPr>
+        <w:t>La versión final del Docker compose utilizado se encuentra en:</w:t>
+      </w:r>
+    </w:p>
+    <w:p>
+      <w:pPr>
+        <w:rPr>
+          <w:lang w:val="es-GT"/>
+        </w:rPr>
+      </w:pPr>
+      <w:hyperlink r:id="rId8" w:history="1">
         <w:r>
           <w:rPr>
             <w:rStyle w:val="Hyperlink"/>
@@ -271,6 +280,7 @@
       <w:r>
         <w:rPr>
           <w:noProof/>
+          <w:lang w:val="es-DO" w:eastAsia="es-DO"/>
         </w:rPr>
         <w:drawing>
           <wp:inline distT="0" distB="0" distL="0" distR="0" wp14:anchorId="021EB3F6" wp14:editId="2AD72422">
@@ -288,7 +298,7 @@
                     <pic:cNvPicPr/>
                   </pic:nvPicPr>
                   <pic:blipFill>
-                    <a:blip r:embed="rId6"/>
+                    <a:blip r:embed="rId9"/>
                     <a:stretch>
                       <a:fillRect/>
                     </a:stretch>
@@ -331,7 +341,9 @@
       <w:r>
         <w:rPr>
           <w:noProof/>
-        </w:rPr>
+          <w:lang w:val="es-DO" w:eastAsia="es-DO"/>
+        </w:rPr>
+        <w:lastRenderedPageBreak/>
         <w:drawing>
           <wp:inline distT="0" distB="0" distL="0" distR="0" wp14:anchorId="3F142F81" wp14:editId="35B860DB">
             <wp:extent cx="5943600" cy="2440940"/>
@@ -348,7 +360,7 @@
                     <pic:cNvPicPr/>
                   </pic:nvPicPr>
                   <pic:blipFill>
-                    <a:blip r:embed="rId7"/>
+                    <a:blip r:embed="rId10"/>
                     <a:stretch>
                       <a:fillRect/>
                     </a:stretch>
@@ -380,7 +392,6 @@
         <w:rPr>
           <w:lang w:val="es-GT"/>
         </w:rPr>
-        <w:lastRenderedPageBreak/>
         <w:t>Creación de Base de datos</w:t>
       </w:r>
     </w:p>
@@ -395,21 +406,7 @@
         <w:rPr>
           <w:lang w:val="es-GT"/>
         </w:rPr>
-        <w:t xml:space="preserve">Tabla de </w:t>
-      </w:r>
-      <w:proofErr w:type="spellStart"/>
-      <w:r>
-        <w:rPr>
-          <w:lang w:val="es-GT"/>
-        </w:rPr>
-        <w:t>metadata</w:t>
-      </w:r>
-      <w:proofErr w:type="spellEnd"/>
-      <w:r>
-        <w:rPr>
-          <w:lang w:val="es-GT"/>
-        </w:rPr>
-        <w:t>:</w:t>
+        <w:t>Tabla de metadata:</w:t>
       </w:r>
     </w:p>
     <w:p>
@@ -421,6 +418,7 @@
       <w:r>
         <w:rPr>
           <w:noProof/>
+          <w:lang w:val="es-DO" w:eastAsia="es-DO"/>
         </w:rPr>
         <w:drawing>
           <wp:inline distT="0" distB="0" distL="0" distR="0" wp14:anchorId="6E5818AF" wp14:editId="44B7EA82">
@@ -438,7 +436,7 @@
                     <pic:cNvPicPr/>
                   </pic:nvPicPr>
                   <pic:blipFill>
-                    <a:blip r:embed="rId8"/>
+                    <a:blip r:embed="rId11"/>
                     <a:stretch>
                       <a:fillRect/>
                     </a:stretch>
@@ -470,6 +468,7 @@
         <w:rPr>
           <w:lang w:val="es-GT"/>
         </w:rPr>
+        <w:lastRenderedPageBreak/>
         <w:t>Llenado de tabl</w:t>
       </w:r>
       <w:r>
@@ -490,14 +489,12 @@
         </w:rPr>
         <w:t xml:space="preserve">alores del archivo </w:t>
       </w:r>
-      <w:proofErr w:type="spellStart"/>
-      <w:r>
-        <w:rPr>
-          <w:lang w:val="es-GT"/>
-        </w:rPr>
-        <w:t>csv</w:t>
-      </w:r>
-      <w:proofErr w:type="spellEnd"/>
+      <w:r>
+        <w:rPr>
+          <w:lang w:val="es-GT"/>
+        </w:rPr>
+        <w:t>CSV</w:t>
+      </w:r>
       <w:r>
         <w:rPr>
           <w:lang w:val="es-GT"/>
@@ -514,6 +511,7 @@
       <w:r>
         <w:rPr>
           <w:noProof/>
+          <w:lang w:val="es-DO" w:eastAsia="es-DO"/>
         </w:rPr>
         <w:drawing>
           <wp:inline distT="0" distB="0" distL="0" distR="0" wp14:anchorId="7BBA5831" wp14:editId="2364D5A5">
@@ -531,7 +529,7 @@
                     <pic:cNvPicPr/>
                   </pic:nvPicPr>
                   <pic:blipFill rotWithShape="1">
-                    <a:blip r:embed="rId9"/>
+                    <a:blip r:embed="rId12"/>
                     <a:srcRect r="75962" b="30909"/>
                     <a:stretch/>
                   </pic:blipFill>
@@ -568,8 +566,8 @@
       <w:r>
         <w:rPr>
           <w:noProof/>
-        </w:rPr>
-        <w:lastRenderedPageBreak/>
+          <w:lang w:val="es-DO" w:eastAsia="es-DO"/>
+        </w:rPr>
         <w:drawing>
           <wp:inline distT="0" distB="0" distL="0" distR="0" wp14:anchorId="0DFCDD68" wp14:editId="5659492B">
             <wp:extent cx="3339046" cy="2690004"/>
@@ -586,7 +584,7 @@
                     <pic:cNvPicPr/>
                   </pic:nvPicPr>
                   <pic:blipFill>
-                    <a:blip r:embed="rId10"/>
+                    <a:blip r:embed="rId13"/>
                     <a:stretch>
                       <a:fillRect/>
                     </a:stretch>
@@ -616,7 +614,9 @@
       <w:r>
         <w:rPr>
           <w:noProof/>
-        </w:rPr>
+          <w:lang w:val="es-DO" w:eastAsia="es-DO"/>
+        </w:rPr>
+        <w:lastRenderedPageBreak/>
         <w:drawing>
           <wp:inline distT="0" distB="0" distL="0" distR="0" wp14:anchorId="3239ACEA" wp14:editId="26F5F613">
             <wp:extent cx="5222957" cy="4313962"/>
@@ -633,7 +633,7 @@
                     <pic:cNvPicPr/>
                   </pic:nvPicPr>
                   <pic:blipFill>
-                    <a:blip r:embed="rId11"/>
+                    <a:blip r:embed="rId14"/>
                     <a:stretch>
                       <a:fillRect/>
                     </a:stretch>
@@ -673,7 +673,7 @@
           <w:lang w:val="es-GT"/>
         </w:rPr>
       </w:pPr>
-      <w:hyperlink r:id="rId12" w:history="1">
+      <w:hyperlink r:id="rId15" w:history="1">
         <w:r>
           <w:rPr>
             <w:rStyle w:val="Hyperlink"/>
@@ -693,21 +693,21 @@
         <w:rPr>
           <w:lang w:val="es-GT"/>
         </w:rPr>
+        <w:t>Esquema final de la base de datos:</w:t>
+      </w:r>
+    </w:p>
+    <w:p>
+      <w:pPr>
+        <w:rPr>
+          <w:lang w:val="es-GT"/>
+        </w:rPr>
+      </w:pPr>
+      <w:r>
+        <w:rPr>
+          <w:noProof/>
+          <w:lang w:val="es-DO" w:eastAsia="es-DO"/>
+        </w:rPr>
         <w:lastRenderedPageBreak/>
-        <w:t>Esquema final de la base de datos:</w:t>
-      </w:r>
-    </w:p>
-    <w:p>
-      <w:pPr>
-        <w:rPr>
-          <w:lang w:val="es-GT"/>
-        </w:rPr>
-      </w:pPr>
-      <w:r>
-        <w:rPr>
-          <w:noProof/>
-          <w:lang w:val="es-GT"/>
-        </w:rPr>
         <w:drawing>
           <wp:inline distT="0" distB="0" distL="0" distR="0" wp14:anchorId="6C30F685" wp14:editId="25EEFD43">
             <wp:extent cx="3829050" cy="3924300"/>
@@ -724,7 +724,7 @@
                     <pic:cNvPicPr/>
                   </pic:nvPicPr>
                   <pic:blipFill>
-                    <a:blip r:embed="rId13">
+                    <a:blip r:embed="rId16">
                       <a:extLst>
                         <a:ext uri="{28A0092B-C50C-407E-A947-70E740481C1C}">
                           <a14:useLocalDpi xmlns:a14="http://schemas.microsoft.com/office/drawing/2010/main" val="0"/>
@@ -752,6 +752,727 @@
       </w:r>
     </w:p>
     <w:p/>
+    <w:p>
+      <w:pPr>
+        <w:pStyle w:val="Heading2"/>
+        <w:shd w:val="clear" w:color="auto" w:fill="FFFFFF"/>
+        <w:spacing w:before="360" w:after="240"/>
+        <w:rPr>
+          <w:rFonts w:ascii="Segoe UI" w:hAnsi="Segoe UI" w:cs="Segoe UI"/>
+          <w:color w:val="24292E"/>
+          <w:lang w:val="es-DO"/>
+        </w:rPr>
+      </w:pPr>
+    </w:p>
+    <w:p>
+      <w:pPr>
+        <w:rPr>
+          <w:lang w:val="es-DO"/>
+        </w:rPr>
+      </w:pPr>
+    </w:p>
+    <w:p>
+      <w:pPr>
+        <w:rPr>
+          <w:lang w:val="es-DO"/>
+        </w:rPr>
+      </w:pPr>
+    </w:p>
+    <w:p>
+      <w:pPr>
+        <w:rPr>
+          <w:lang w:val="es-DO"/>
+        </w:rPr>
+      </w:pPr>
+    </w:p>
+    <w:p>
+      <w:pPr>
+        <w:rPr>
+          <w:lang w:val="es-DO"/>
+        </w:rPr>
+      </w:pPr>
+    </w:p>
+    <w:p>
+      <w:pPr>
+        <w:pStyle w:val="Heading2"/>
+        <w:shd w:val="clear" w:color="auto" w:fill="FFFFFF"/>
+        <w:spacing w:before="360" w:after="240"/>
+        <w:rPr>
+          <w:rFonts w:ascii="Segoe UI" w:hAnsi="Segoe UI" w:cs="Segoe UI"/>
+          <w:color w:val="24292E"/>
+          <w:lang w:val="es-DO"/>
+        </w:rPr>
+      </w:pPr>
+    </w:p>
+    <w:p>
+      <w:pPr>
+        <w:rPr>
+          <w:lang w:val="es-DO"/>
+        </w:rPr>
+      </w:pPr>
+    </w:p>
+    <w:p>
+      <w:pPr>
+        <w:pStyle w:val="Heading2"/>
+        <w:shd w:val="clear" w:color="auto" w:fill="FFFFFF"/>
+        <w:spacing w:before="360" w:after="240"/>
+        <w:rPr>
+          <w:rFonts w:ascii="Segoe UI" w:hAnsi="Segoe UI" w:cs="Segoe UI"/>
+          <w:color w:val="24292E"/>
+          <w:lang w:val="es-DO"/>
+        </w:rPr>
+      </w:pPr>
+    </w:p>
+    <w:p>
+      <w:pPr>
+        <w:rPr>
+          <w:lang w:val="es-DO"/>
+        </w:rPr>
+      </w:pPr>
+    </w:p>
+    <w:p>
+      <w:pPr>
+        <w:pStyle w:val="Heading2"/>
+        <w:shd w:val="clear" w:color="auto" w:fill="FFFFFF"/>
+        <w:spacing w:before="360" w:after="240"/>
+        <w:rPr>
+          <w:rFonts w:ascii="Segoe UI" w:hAnsi="Segoe UI" w:cs="Segoe UI"/>
+          <w:color w:val="24292E"/>
+          <w:lang w:val="es-DO"/>
+        </w:rPr>
+      </w:pPr>
+      <w:r>
+        <w:rPr>
+          <w:rFonts w:ascii="Segoe UI" w:hAnsi="Segoe UI" w:cs="Segoe UI"/>
+          <w:color w:val="24292E"/>
+          <w:lang w:val="es-DO"/>
+        </w:rPr>
+        <w:lastRenderedPageBreak/>
+        <w:t>Partes del dashboard</w:t>
+      </w:r>
+    </w:p>
+    <w:p>
+      <w:pPr>
+        <w:pStyle w:val="NormalWeb"/>
+        <w:shd w:val="clear" w:color="auto" w:fill="FFFFFF"/>
+        <w:spacing w:before="0" w:beforeAutospacing="0" w:after="240" w:afterAutospacing="0"/>
+        <w:rPr>
+          <w:rFonts w:ascii="Segoe UI" w:hAnsi="Segoe UI" w:cs="Segoe UI"/>
+          <w:color w:val="24292E"/>
+        </w:rPr>
+      </w:pPr>
+      <w:r>
+        <w:rPr>
+          <w:rFonts w:ascii="Segoe UI" w:hAnsi="Segoe UI" w:cs="Segoe UI"/>
+          <w:color w:val="24292E"/>
+        </w:rPr>
+        <w:t>Se realizó un dashbo</w:t>
+      </w:r>
+      <w:r>
+        <w:rPr>
+          <w:rFonts w:ascii="Segoe UI" w:hAnsi="Segoe UI" w:cs="Segoe UI"/>
+          <w:color w:val="24292E"/>
+        </w:rPr>
+        <w:t>ard, el cual contiene cuatros tabs</w:t>
+      </w:r>
+      <w:r>
+        <w:rPr>
+          <w:rFonts w:ascii="Segoe UI" w:hAnsi="Segoe UI" w:cs="Segoe UI"/>
+          <w:color w:val="24292E"/>
+        </w:rPr>
+        <w:t>:</w:t>
+      </w:r>
+    </w:p>
+    <w:p>
+      <w:pPr>
+        <w:numPr>
+          <w:ilvl w:val="0"/>
+          <w:numId w:val="1"/>
+        </w:numPr>
+        <w:shd w:val="clear" w:color="auto" w:fill="FFFFFF"/>
+        <w:spacing w:before="100" w:beforeAutospacing="1" w:after="100" w:afterAutospacing="1" w:line="240" w:lineRule="auto"/>
+        <w:rPr>
+          <w:rFonts w:ascii="Segoe UI" w:hAnsi="Segoe UI" w:cs="Segoe UI"/>
+          <w:color w:val="24292E"/>
+          <w:lang w:val="es-DO"/>
+        </w:rPr>
+      </w:pPr>
+      <w:r>
+        <w:rPr>
+          <w:rFonts w:ascii="Segoe UI" w:hAnsi="Segoe UI" w:cs="Segoe UI"/>
+          <w:b/>
+          <w:color w:val="24292E"/>
+          <w:lang w:val="es-DO"/>
+        </w:rPr>
+        <w:t>Estadísticas</w:t>
+      </w:r>
+      <w:r>
+        <w:rPr>
+          <w:rFonts w:ascii="Segoe UI" w:hAnsi="Segoe UI" w:cs="Segoe UI"/>
+          <w:b/>
+          <w:color w:val="24292E"/>
+          <w:lang w:val="es-DO"/>
+        </w:rPr>
+        <w:t xml:space="preserve"> </w:t>
+      </w:r>
+      <w:r>
+        <w:rPr>
+          <w:rFonts w:ascii="Segoe UI" w:hAnsi="Segoe UI" w:cs="Segoe UI"/>
+          <w:b/>
+          <w:color w:val="24292E"/>
+          <w:lang w:val="es-DO"/>
+        </w:rPr>
+        <w:t>Generales:</w:t>
+      </w:r>
+      <w:r>
+        <w:rPr>
+          <w:rFonts w:ascii="Segoe UI" w:hAnsi="Segoe UI" w:cs="Segoe UI"/>
+          <w:color w:val="24292E"/>
+          <w:lang w:val="es-DO"/>
+        </w:rPr>
+        <w:t xml:space="preserve"> Muestra valores estadísticos de todos los video utilizados en el </w:t>
+      </w:r>
+      <w:r>
+        <w:rPr>
+          <w:rFonts w:ascii="Segoe UI" w:hAnsi="Segoe UI" w:cs="Segoe UI"/>
+          <w:color w:val="24292E"/>
+          <w:lang w:val="es-DO"/>
+        </w:rPr>
+        <w:t>dashboard a</w:t>
+      </w:r>
+      <w:r>
+        <w:rPr>
+          <w:rFonts w:ascii="Segoe UI" w:hAnsi="Segoe UI" w:cs="Segoe UI"/>
+          <w:color w:val="24292E"/>
+          <w:lang w:val="es-DO"/>
+        </w:rPr>
+        <w:t xml:space="preserve"> modo general</w:t>
+      </w:r>
+      <w:r>
+        <w:rPr>
+          <w:rFonts w:ascii="Segoe UI" w:hAnsi="Segoe UI" w:cs="Segoe UI"/>
+          <w:color w:val="24292E"/>
+          <w:lang w:val="es-DO"/>
+        </w:rPr>
+        <w:t>.</w:t>
+      </w:r>
+      <w:r>
+        <w:rPr>
+          <w:noProof/>
+          <w:lang w:val="es-DO" w:eastAsia="es-DO"/>
+        </w:rPr>
+        <w:t xml:space="preserve"> </w:t>
+      </w:r>
+      <w:r>
+        <w:rPr>
+          <w:noProof/>
+          <w:lang w:val="es-DO" w:eastAsia="es-DO"/>
+        </w:rPr>
+        <w:drawing>
+          <wp:inline distT="0" distB="0" distL="0" distR="0" wp14:anchorId="259E444B" wp14:editId="48E78236">
+            <wp:extent cx="4140200" cy="2575682"/>
+            <wp:effectExtent l="0" t="0" r="0" b="0"/>
+            <wp:docPr id="10" name="Picture 10"/>
+            <wp:cNvGraphicFramePr>
+              <a:graphicFrameLocks xmlns:a="http://schemas.openxmlformats.org/drawingml/2006/main" noChangeAspect="1"/>
+            </wp:cNvGraphicFramePr>
+            <a:graphic xmlns:a="http://schemas.openxmlformats.org/drawingml/2006/main">
+              <a:graphicData uri="http://schemas.openxmlformats.org/drawingml/2006/picture">
+                <pic:pic xmlns:pic="http://schemas.openxmlformats.org/drawingml/2006/picture">
+                  <pic:nvPicPr>
+                    <pic:cNvPr id="1" name=""/>
+                    <pic:cNvPicPr/>
+                  </pic:nvPicPr>
+                  <pic:blipFill>
+                    <a:blip r:embed="rId17"/>
+                    <a:stretch>
+                      <a:fillRect/>
+                    </a:stretch>
+                  </pic:blipFill>
+                  <pic:spPr>
+                    <a:xfrm>
+                      <a:off x="0" y="0"/>
+                      <a:ext cx="4151243" cy="2582552"/>
+                    </a:xfrm>
+                    <a:prstGeom prst="rect">
+                      <a:avLst/>
+                    </a:prstGeom>
+                  </pic:spPr>
+                </pic:pic>
+              </a:graphicData>
+            </a:graphic>
+          </wp:inline>
+        </w:drawing>
+      </w:r>
+    </w:p>
+    <w:p>
+      <w:pPr>
+        <w:numPr>
+          <w:ilvl w:val="0"/>
+          <w:numId w:val="1"/>
+        </w:numPr>
+        <w:shd w:val="clear" w:color="auto" w:fill="FFFFFF"/>
+        <w:spacing w:before="60" w:after="100" w:afterAutospacing="1" w:line="240" w:lineRule="auto"/>
+        <w:rPr>
+          <w:rFonts w:ascii="Segoe UI" w:hAnsi="Segoe UI" w:cs="Segoe UI"/>
+          <w:color w:val="24292E"/>
+          <w:lang w:val="es-DO"/>
+        </w:rPr>
+      </w:pPr>
+      <w:r>
+        <w:rPr>
+          <w:rFonts w:ascii="Segoe UI" w:hAnsi="Segoe UI" w:cs="Segoe UI"/>
+          <w:b/>
+          <w:color w:val="24292E"/>
+          <w:lang w:val="es-DO"/>
+        </w:rPr>
+        <w:t>Estadísticas</w:t>
+      </w:r>
+      <w:r>
+        <w:rPr>
+          <w:rFonts w:ascii="Segoe UI" w:hAnsi="Segoe UI" w:cs="Segoe UI"/>
+          <w:b/>
+          <w:color w:val="24292E"/>
+          <w:lang w:val="es-DO"/>
+        </w:rPr>
+        <w:t xml:space="preserve"> por indicadores:</w:t>
+      </w:r>
+      <w:r>
+        <w:rPr>
+          <w:rFonts w:ascii="Segoe UI" w:hAnsi="Segoe UI" w:cs="Segoe UI"/>
+          <w:color w:val="24292E"/>
+          <w:lang w:val="es-DO"/>
+        </w:rPr>
+        <w:t xml:space="preserve">  </w:t>
+      </w:r>
+      <w:r>
+        <w:rPr>
+          <w:rFonts w:ascii="Segoe UI" w:hAnsi="Segoe UI" w:cs="Segoe UI"/>
+          <w:color w:val="24292E"/>
+          <w:lang w:val="es-DO"/>
+        </w:rPr>
+        <w:t>Muestra</w:t>
+      </w:r>
+      <w:r>
+        <w:rPr>
+          <w:rFonts w:ascii="Segoe UI" w:hAnsi="Segoe UI" w:cs="Segoe UI"/>
+          <w:color w:val="24292E"/>
+          <w:lang w:val="es-DO"/>
+        </w:rPr>
+        <w:t xml:space="preserve"> valores estadísticos tales como </w:t>
+      </w:r>
+      <w:r>
+        <w:rPr>
+          <w:rFonts w:ascii="Segoe UI" w:hAnsi="Segoe UI" w:cs="Segoe UI"/>
+          <w:color w:val="24292E"/>
+          <w:lang w:val="es-DO"/>
+        </w:rPr>
+        <w:t>media, máximo</w:t>
+      </w:r>
+      <w:r>
+        <w:rPr>
+          <w:rFonts w:ascii="Segoe UI" w:hAnsi="Segoe UI" w:cs="Segoe UI"/>
+          <w:color w:val="24292E"/>
+          <w:lang w:val="es-DO"/>
+        </w:rPr>
+        <w:t xml:space="preserve">, </w:t>
+      </w:r>
+      <w:r>
+        <w:rPr>
+          <w:rFonts w:ascii="Segoe UI" w:hAnsi="Segoe UI" w:cs="Segoe UI"/>
+          <w:color w:val="24292E"/>
+          <w:lang w:val="es-DO"/>
+        </w:rPr>
+        <w:t>mínimo</w:t>
+      </w:r>
+      <w:r>
+        <w:rPr>
+          <w:rFonts w:ascii="Segoe UI" w:hAnsi="Segoe UI" w:cs="Segoe UI"/>
+          <w:color w:val="24292E"/>
+          <w:lang w:val="es-DO"/>
+        </w:rPr>
+        <w:t xml:space="preserve"> y mediana según el indicador seleccionado </w:t>
+      </w:r>
+      <w:r>
+        <w:rPr>
+          <w:rFonts w:ascii="Segoe UI" w:hAnsi="Segoe UI" w:cs="Segoe UI"/>
+          <w:color w:val="24292E"/>
+          <w:lang w:val="es-DO"/>
+        </w:rPr>
+        <w:t>así</w:t>
+      </w:r>
+      <w:r>
+        <w:rPr>
+          <w:rFonts w:ascii="Segoe UI" w:hAnsi="Segoe UI" w:cs="Segoe UI"/>
+          <w:color w:val="24292E"/>
+          <w:lang w:val="es-DO"/>
+        </w:rPr>
+        <w:t xml:space="preserve"> como un histograma</w:t>
+      </w:r>
+      <w:r>
+        <w:rPr>
+          <w:rFonts w:ascii="Segoe UI" w:hAnsi="Segoe UI" w:cs="Segoe UI"/>
+          <w:color w:val="24292E"/>
+          <w:lang w:val="es-DO"/>
+        </w:rPr>
+        <w:t xml:space="preserve"> del indicador</w:t>
+      </w:r>
+      <w:r>
+        <w:rPr>
+          <w:rFonts w:ascii="Segoe UI" w:hAnsi="Segoe UI" w:cs="Segoe UI"/>
+          <w:color w:val="24292E"/>
+          <w:lang w:val="es-DO"/>
+        </w:rPr>
+        <w:t>.</w:t>
+      </w:r>
+    </w:p>
+    <w:p>
+      <w:pPr>
+        <w:shd w:val="clear" w:color="auto" w:fill="FFFFFF"/>
+        <w:spacing w:before="60" w:after="100" w:afterAutospacing="1" w:line="240" w:lineRule="auto"/>
+        <w:ind w:left="720"/>
+        <w:rPr>
+          <w:rFonts w:ascii="Segoe UI" w:hAnsi="Segoe UI" w:cs="Segoe UI"/>
+          <w:color w:val="24292E"/>
+          <w:lang w:val="es-DO"/>
+        </w:rPr>
+      </w:pPr>
+      <w:r>
+        <w:rPr>
+          <w:noProof/>
+          <w:lang w:val="es-DO" w:eastAsia="es-DO"/>
+        </w:rPr>
+        <w:drawing>
+          <wp:inline distT="0" distB="0" distL="0" distR="0" wp14:anchorId="61D9D2F1" wp14:editId="74889970">
+            <wp:extent cx="3390265" cy="2670091"/>
+            <wp:effectExtent l="0" t="0" r="635" b="0"/>
+            <wp:docPr id="12" name="Picture 12"/>
+            <wp:cNvGraphicFramePr>
+              <a:graphicFrameLocks xmlns:a="http://schemas.openxmlformats.org/drawingml/2006/main" noChangeAspect="1"/>
+            </wp:cNvGraphicFramePr>
+            <a:graphic xmlns:a="http://schemas.openxmlformats.org/drawingml/2006/main">
+              <a:graphicData uri="http://schemas.openxmlformats.org/drawingml/2006/picture">
+                <pic:pic xmlns:pic="http://schemas.openxmlformats.org/drawingml/2006/picture">
+                  <pic:nvPicPr>
+                    <pic:cNvPr id="1" name=""/>
+                    <pic:cNvPicPr/>
+                  </pic:nvPicPr>
+                  <pic:blipFill>
+                    <a:blip r:embed="rId18"/>
+                    <a:stretch>
+                      <a:fillRect/>
+                    </a:stretch>
+                  </pic:blipFill>
+                  <pic:spPr>
+                    <a:xfrm>
+                      <a:off x="0" y="0"/>
+                      <a:ext cx="3404058" cy="2680954"/>
+                    </a:xfrm>
+                    <a:prstGeom prst="rect">
+                      <a:avLst/>
+                    </a:prstGeom>
+                  </pic:spPr>
+                </pic:pic>
+              </a:graphicData>
+            </a:graphic>
+          </wp:inline>
+        </w:drawing>
+      </w:r>
+    </w:p>
+    <w:p>
+      <w:pPr>
+        <w:shd w:val="clear" w:color="auto" w:fill="FFFFFF"/>
+        <w:spacing w:before="60" w:after="100" w:afterAutospacing="1" w:line="240" w:lineRule="auto"/>
+        <w:ind w:left="720"/>
+        <w:rPr>
+          <w:rFonts w:ascii="Segoe UI" w:hAnsi="Segoe UI" w:cs="Segoe UI"/>
+          <w:color w:val="24292E"/>
+          <w:lang w:val="es-DO"/>
+        </w:rPr>
+      </w:pPr>
+    </w:p>
+    <w:p>
+      <w:pPr>
+        <w:numPr>
+          <w:ilvl w:val="0"/>
+          <w:numId w:val="1"/>
+        </w:numPr>
+        <w:shd w:val="clear" w:color="auto" w:fill="FFFFFF"/>
+        <w:spacing w:before="60" w:after="100" w:afterAutospacing="1" w:line="240" w:lineRule="auto"/>
+        <w:rPr>
+          <w:rFonts w:ascii="Segoe UI" w:hAnsi="Segoe UI" w:cs="Segoe UI"/>
+          <w:color w:val="24292E"/>
+          <w:lang w:val="es-DO"/>
+        </w:rPr>
+      </w:pPr>
+      <w:r>
+        <w:rPr>
+          <w:rFonts w:ascii="Segoe UI" w:hAnsi="Segoe UI" w:cs="Segoe UI"/>
+          <w:b/>
+          <w:color w:val="24292E"/>
+          <w:lang w:val="es-DO"/>
+        </w:rPr>
+        <w:t>Datos</w:t>
+      </w:r>
+      <w:r>
+        <w:rPr>
+          <w:rFonts w:ascii="Segoe UI" w:hAnsi="Segoe UI" w:cs="Segoe UI"/>
+          <w:color w:val="24292E"/>
+          <w:lang w:val="es-DO"/>
+        </w:rPr>
+        <w:t xml:space="preserve">: Mostrar la comparación </w:t>
+      </w:r>
+      <w:r>
+        <w:rPr>
+          <w:rFonts w:ascii="Segoe UI" w:hAnsi="Segoe UI" w:cs="Segoe UI"/>
+          <w:color w:val="24292E"/>
+          <w:lang w:val="es-DO"/>
+        </w:rPr>
+        <w:t xml:space="preserve">todos los datos utilizados en el dashboard mediante una tabla la cual puede realizarse búsquedas </w:t>
+      </w:r>
+      <w:r>
+        <w:rPr>
+          <w:rFonts w:ascii="Segoe UI" w:hAnsi="Segoe UI" w:cs="Segoe UI"/>
+          <w:color w:val="24292E"/>
+          <w:lang w:val="es-DO"/>
+        </w:rPr>
+        <w:t>por rango</w:t>
+      </w:r>
+      <w:r>
+        <w:rPr>
+          <w:rFonts w:ascii="Segoe UI" w:hAnsi="Segoe UI" w:cs="Segoe UI"/>
+          <w:color w:val="24292E"/>
+          <w:lang w:val="es-DO"/>
+        </w:rPr>
+        <w:t xml:space="preserve"> de fecha</w:t>
+      </w:r>
+      <w:r>
+        <w:rPr>
+          <w:rFonts w:ascii="Segoe UI" w:hAnsi="Segoe UI" w:cs="Segoe UI"/>
+          <w:color w:val="24292E"/>
+          <w:lang w:val="es-DO"/>
+        </w:rPr>
+        <w:t>.</w:t>
+      </w:r>
+    </w:p>
+    <w:p>
+      <w:pPr>
+        <w:shd w:val="clear" w:color="auto" w:fill="FFFFFF"/>
+        <w:spacing w:before="60" w:after="100" w:afterAutospacing="1" w:line="240" w:lineRule="auto"/>
+        <w:ind w:left="720"/>
+        <w:rPr>
+          <w:rFonts w:ascii="Segoe UI" w:hAnsi="Segoe UI" w:cs="Segoe UI"/>
+          <w:color w:val="24292E"/>
+          <w:lang w:val="es-DO"/>
+        </w:rPr>
+      </w:pPr>
+      <w:r>
+        <w:rPr>
+          <w:noProof/>
+          <w:lang w:val="es-DO" w:eastAsia="es-DO"/>
+        </w:rPr>
+        <w:lastRenderedPageBreak/>
+        <w:drawing>
+          <wp:inline distT="0" distB="0" distL="0" distR="0" wp14:anchorId="116DC6DB" wp14:editId="6070EE84">
+            <wp:extent cx="5943600" cy="2548255"/>
+            <wp:effectExtent l="0" t="0" r="0" b="4445"/>
+            <wp:docPr id="14" name="Picture 14"/>
+            <wp:cNvGraphicFramePr>
+              <a:graphicFrameLocks xmlns:a="http://schemas.openxmlformats.org/drawingml/2006/main" noChangeAspect="1"/>
+            </wp:cNvGraphicFramePr>
+            <a:graphic xmlns:a="http://schemas.openxmlformats.org/drawingml/2006/main">
+              <a:graphicData uri="http://schemas.openxmlformats.org/drawingml/2006/picture">
+                <pic:pic xmlns:pic="http://schemas.openxmlformats.org/drawingml/2006/picture">
+                  <pic:nvPicPr>
+                    <pic:cNvPr id="1" name=""/>
+                    <pic:cNvPicPr/>
+                  </pic:nvPicPr>
+                  <pic:blipFill>
+                    <a:blip r:embed="rId19"/>
+                    <a:stretch>
+                      <a:fillRect/>
+                    </a:stretch>
+                  </pic:blipFill>
+                  <pic:spPr>
+                    <a:xfrm>
+                      <a:off x="0" y="0"/>
+                      <a:ext cx="5943600" cy="2548255"/>
+                    </a:xfrm>
+                    <a:prstGeom prst="rect">
+                      <a:avLst/>
+                    </a:prstGeom>
+                  </pic:spPr>
+                </pic:pic>
+              </a:graphicData>
+            </a:graphic>
+          </wp:inline>
+        </w:drawing>
+      </w:r>
+    </w:p>
+    <w:p>
+      <w:pPr>
+        <w:numPr>
+          <w:ilvl w:val="0"/>
+          <w:numId w:val="1"/>
+        </w:numPr>
+        <w:shd w:val="clear" w:color="auto" w:fill="FFFFFF"/>
+        <w:spacing w:before="60" w:after="100" w:afterAutospacing="1" w:line="240" w:lineRule="auto"/>
+        <w:rPr>
+          <w:rFonts w:ascii="Segoe UI" w:hAnsi="Segoe UI" w:cs="Segoe UI"/>
+          <w:color w:val="24292E"/>
+          <w:lang w:val="es-DO"/>
+        </w:rPr>
+      </w:pPr>
+      <w:r>
+        <w:rPr>
+          <w:rFonts w:ascii="Segoe UI" w:hAnsi="Segoe UI" w:cs="Segoe UI"/>
+          <w:b/>
+          <w:color w:val="24292E"/>
+          <w:lang w:val="es-DO"/>
+        </w:rPr>
+        <w:t>Tops</w:t>
+      </w:r>
+      <w:r>
+        <w:rPr>
+          <w:rFonts w:ascii="Segoe UI" w:hAnsi="Segoe UI" w:cs="Segoe UI"/>
+          <w:b/>
+          <w:color w:val="24292E"/>
+          <w:lang w:val="es-DO"/>
+        </w:rPr>
+        <w:t>:</w:t>
+      </w:r>
+      <w:r>
+        <w:rPr>
+          <w:rFonts w:ascii="Segoe UI" w:hAnsi="Segoe UI" w:cs="Segoe UI"/>
+          <w:color w:val="24292E"/>
+          <w:lang w:val="es-DO"/>
+        </w:rPr>
+        <w:t xml:space="preserve"> </w:t>
+      </w:r>
+      <w:r>
+        <w:rPr>
+          <w:rFonts w:ascii="Segoe UI" w:hAnsi="Segoe UI" w:cs="Segoe UI"/>
+          <w:color w:val="24292E"/>
+          <w:lang w:val="es-DO"/>
+        </w:rPr>
+        <w:t>muestras los tops  and bottom ranks según el indicador seleccionado.</w:t>
+      </w:r>
+    </w:p>
+    <w:p>
+      <w:pPr>
+        <w:shd w:val="clear" w:color="auto" w:fill="FFFFFF"/>
+        <w:spacing w:before="60" w:after="100" w:afterAutospacing="1" w:line="240" w:lineRule="auto"/>
+        <w:ind w:left="720"/>
+        <w:rPr>
+          <w:rFonts w:ascii="Segoe UI" w:hAnsi="Segoe UI" w:cs="Segoe UI"/>
+          <w:color w:val="24292E"/>
+          <w:lang w:val="es-DO"/>
+        </w:rPr>
+      </w:pPr>
+      <w:r>
+        <w:rPr>
+          <w:noProof/>
+          <w:lang w:val="es-DO" w:eastAsia="es-DO"/>
+        </w:rPr>
+        <w:drawing>
+          <wp:inline distT="0" distB="0" distL="0" distR="0" wp14:anchorId="1D49FCF3" wp14:editId="0F9C5FA0">
+            <wp:extent cx="6280150" cy="2781300"/>
+            <wp:effectExtent l="0" t="0" r="6350" b="0"/>
+            <wp:docPr id="13" name="Picture 13"/>
+            <wp:cNvGraphicFramePr>
+              <a:graphicFrameLocks xmlns:a="http://schemas.openxmlformats.org/drawingml/2006/main" noChangeAspect="1"/>
+            </wp:cNvGraphicFramePr>
+            <a:graphic xmlns:a="http://schemas.openxmlformats.org/drawingml/2006/main">
+              <a:graphicData uri="http://schemas.openxmlformats.org/drawingml/2006/picture">
+                <pic:pic xmlns:pic="http://schemas.openxmlformats.org/drawingml/2006/picture">
+                  <pic:nvPicPr>
+                    <pic:cNvPr id="1" name=""/>
+                    <pic:cNvPicPr/>
+                  </pic:nvPicPr>
+                  <pic:blipFill>
+                    <a:blip r:embed="rId20"/>
+                    <a:stretch>
+                      <a:fillRect/>
+                    </a:stretch>
+                  </pic:blipFill>
+                  <pic:spPr>
+                    <a:xfrm>
+                      <a:off x="0" y="0"/>
+                      <a:ext cx="6280150" cy="2781300"/>
+                    </a:xfrm>
+                    <a:prstGeom prst="rect">
+                      <a:avLst/>
+                    </a:prstGeom>
+                  </pic:spPr>
+                </pic:pic>
+              </a:graphicData>
+            </a:graphic>
+          </wp:inline>
+        </w:drawing>
+      </w:r>
+    </w:p>
+    <w:p>
+      <w:pPr>
+        <w:pStyle w:val="Heading2"/>
+        <w:shd w:val="clear" w:color="auto" w:fill="FFFFFF"/>
+        <w:spacing w:before="360" w:after="240"/>
+        <w:rPr>
+          <w:rFonts w:ascii="Segoe UI" w:hAnsi="Segoe UI" w:cs="Segoe UI"/>
+          <w:color w:val="24292E"/>
+          <w:lang w:val="es-GT"/>
+        </w:rPr>
+      </w:pPr>
+      <w:r>
+        <w:rPr>
+          <w:rFonts w:ascii="Segoe UI" w:hAnsi="Segoe UI" w:cs="Segoe UI"/>
+          <w:color w:val="24292E"/>
+          <w:lang w:val="es-GT"/>
+        </w:rPr>
+        <w:t>Conclusiones</w:t>
+      </w:r>
+    </w:p>
+    <w:p>
+      <w:pPr>
+        <w:shd w:val="clear" w:color="auto" w:fill="FFFFFF"/>
+        <w:spacing w:before="60" w:beforeAutospacing="1" w:after="100" w:afterAutospacing="1" w:line="240" w:lineRule="auto"/>
+        <w:ind w:left="720"/>
+        <w:rPr>
+          <w:lang w:val="es-DO"/>
+        </w:rPr>
+      </w:pPr>
+      <w:r>
+        <w:rPr>
+          <w:rFonts w:ascii="Segoe UI" w:hAnsi="Segoe UI" w:cs="Segoe UI"/>
+          <w:color w:val="24292E"/>
+          <w:lang w:val="es-DO"/>
+        </w:rPr>
+        <w:t xml:space="preserve">La presentación de la data con shinyApps presenta de manera adecuada los datos. Sin embargo, la cantidad de variables de las que se disponía era limitada, además </w:t>
+      </w:r>
+      <w:r>
+        <w:rPr>
+          <w:rFonts w:ascii="Segoe UI" w:hAnsi="Segoe UI" w:cs="Segoe UI"/>
+          <w:color w:val="24292E"/>
+          <w:lang w:val="es-DO"/>
+        </w:rPr>
+        <w:t>l</w:t>
+      </w:r>
+      <w:r>
+        <w:rPr>
+          <w:rFonts w:ascii="Segoe UI" w:hAnsi="Segoe UI" w:cs="Segoe UI"/>
+          <w:color w:val="24292E"/>
+          <w:lang w:val="es-DO"/>
+        </w:rPr>
+        <w:t>a longitud de títulos ni la longitud de la descripción tiene una correlación con la cantidad de vistas recibidas en los videos.</w:t>
+      </w:r>
+      <w:r>
+        <w:rPr>
+          <w:rFonts w:ascii="Segoe UI" w:hAnsi="Segoe UI" w:cs="Segoe UI"/>
+          <w:color w:val="24292E"/>
+          <w:lang w:val="es-DO"/>
+        </w:rPr>
+        <w:t xml:space="preserve"> </w:t>
+      </w:r>
+    </w:p>
     <w:sectPr>
       <w:pgSz w:w="12240" w:h="15840"/>
       <w:pgMar w:top="1440" w:right="1440" w:bottom="1440" w:left="1440" w:header="720" w:footer="720" w:gutter="0"/>
@@ -760,6 +1481,669 @@
     </w:sectPr>
   </w:body>
 </w:document>
+</file>
+
+<file path=word/endnotes.xml><?xml version="1.0" encoding="utf-8"?>
+<w:endnotes xmlns:wpc="http://schemas.microsoft.com/office/word/2010/wordprocessingCanvas" xmlns:cx="http://schemas.microsoft.com/office/drawing/2014/chartex" xmlns:cx1="http://schemas.microsoft.com/office/drawing/2015/9/8/chartex" xmlns:cx2="http://schemas.microsoft.com/office/drawing/2015/10/21/chartex" xmlns:cx3="http://schemas.microsoft.com/office/drawing/2016/5/9/chartex" xmlns:cx4="http://schemas.microsoft.com/office/drawing/2016/5/10/chartex" xmlns:cx5="http://schemas.microsoft.com/office/drawing/2016/5/11/chartex" xmlns:cx6="http://schemas.microsoft.com/office/drawing/2016/5/12/chartex" xmlns:cx7="http://schemas.microsoft.com/office/drawing/2016/5/13/chartex" xmlns:cx8="http://schemas.microsoft.com/office/drawing/2016/5/14/chartex" xmlns:mc="http://schemas.openxmlformats.org/markup-compatibility/2006" xmlns:aink="http://schemas.microsoft.com/office/drawing/2016/ink" xmlns:am3d="http://schemas.microsoft.com/office/drawing/2017/model3d" xmlns:o="urn:schemas-microsoft-com:office:office" xmlns:r="http://schemas.openxmlformats.org/officeDocument/2006/relationships" xmlns:m="http://schemas.openxmlformats.org/officeDocument/2006/math" xmlns:v="urn:schemas-microsoft-com:vml" xmlns:wp14="http://schemas.microsoft.com/office/word/2010/wordprocessingDrawing" xmlns:wp="http://schemas.openxmlformats.org/drawingml/2006/wordprocessingDrawing" xmlns:w10="urn:schemas-microsoft-com:office:word" xmlns:w="http://schemas.openxmlformats.org/wordprocessingml/2006/main" xmlns:w14="http://schemas.microsoft.com/office/word/2010/wordml" xmlns:w15="http://schemas.microsoft.com/office/word/2012/wordml" xmlns:w16cex="http://schemas.microsoft.com/office/word/2018/wordml/cex" xmlns:w16cid="http://schemas.microsoft.com/office/word/2016/wordml/cid" xmlns:w16="http://schemas.microsoft.com/office/word/2018/wordml" xmlns:w16se="http://schemas.microsoft.com/office/word/2015/wordml/symex" xmlns:wpg="http://schemas.microsoft.com/office/word/2010/wordprocessingGroup" xmlns:wpi="http://schemas.microsoft.com/office/word/2010/wordprocessingInk" xmlns:wne="http://schemas.microsoft.com/office/word/2006/wordml" xmlns:wps="http://schemas.microsoft.com/office/word/2010/wordprocessingShape" mc:Ignorable="w14 w15 w16se w16cid w16 w16cex wp14">
+  <w:endnote w:type="separator" w:id="-1">
+    <w:p>
+      <w:pPr>
+        <w:spacing w:after="0" w:line="240" w:lineRule="auto"/>
+      </w:pPr>
+      <w:r>
+        <w:separator/>
+      </w:r>
+    </w:p>
+  </w:endnote>
+  <w:endnote w:type="continuationSeparator" w:id="0">
+    <w:p>
+      <w:pPr>
+        <w:spacing w:after="0" w:line="240" w:lineRule="auto"/>
+      </w:pPr>
+      <w:r>
+        <w:continuationSeparator/>
+      </w:r>
+    </w:p>
+  </w:endnote>
+</w:endnotes>
+</file>
+
+<file path=word/footnotes.xml><?xml version="1.0" encoding="utf-8"?>
+<w:footnotes xmlns:wpc="http://schemas.microsoft.com/office/word/2010/wordprocessingCanvas" xmlns:cx="http://schemas.microsoft.com/office/drawing/2014/chartex" xmlns:cx1="http://schemas.microsoft.com/office/drawing/2015/9/8/chartex" xmlns:cx2="http://schemas.microsoft.com/office/drawing/2015/10/21/chartex" xmlns:cx3="http://schemas.microsoft.com/office/drawing/2016/5/9/chartex" xmlns:cx4="http://schemas.microsoft.com/office/drawing/2016/5/10/chartex" xmlns:cx5="http://schemas.microsoft.com/office/drawing/2016/5/11/chartex" xmlns:cx6="http://schemas.microsoft.com/office/drawing/2016/5/12/chartex" xmlns:cx7="http://schemas.microsoft.com/office/drawing/2016/5/13/chartex" xmlns:cx8="http://schemas.microsoft.com/office/drawing/2016/5/14/chartex" xmlns:mc="http://schemas.openxmlformats.org/markup-compatibility/2006" xmlns:aink="http://schemas.microsoft.com/office/drawing/2016/ink" xmlns:am3d="http://schemas.microsoft.com/office/drawing/2017/model3d" xmlns:o="urn:schemas-microsoft-com:office:office" xmlns:r="http://schemas.openxmlformats.org/officeDocument/2006/relationships" xmlns:m="http://schemas.openxmlformats.org/officeDocument/2006/math" xmlns:v="urn:schemas-microsoft-com:vml" xmlns:wp14="http://schemas.microsoft.com/office/word/2010/wordprocessingDrawing" xmlns:wp="http://schemas.openxmlformats.org/drawingml/2006/wordprocessingDrawing" xmlns:w10="urn:schemas-microsoft-com:office:word" xmlns:w="http://schemas.openxmlformats.org/wordprocessingml/2006/main" xmlns:w14="http://schemas.microsoft.com/office/word/2010/wordml" xmlns:w15="http://schemas.microsoft.com/office/word/2012/wordml" xmlns:w16cex="http://schemas.microsoft.com/office/word/2018/wordml/cex" xmlns:w16cid="http://schemas.microsoft.com/office/word/2016/wordml/cid" xmlns:w16="http://schemas.microsoft.com/office/word/2018/wordml" xmlns:w16se="http://schemas.microsoft.com/office/word/2015/wordml/symex" xmlns:wpg="http://schemas.microsoft.com/office/word/2010/wordprocessingGroup" xmlns:wpi="http://schemas.microsoft.com/office/word/2010/wordprocessingInk" xmlns:wne="http://schemas.microsoft.com/office/word/2006/wordml" xmlns:wps="http://schemas.microsoft.com/office/word/2010/wordprocessingShape" mc:Ignorable="w14 w15 w16se w16cid w16 w16cex wp14">
+  <w:footnote w:type="separator" w:id="-1">
+    <w:p>
+      <w:pPr>
+        <w:spacing w:after="0" w:line="240" w:lineRule="auto"/>
+      </w:pPr>
+      <w:r>
+        <w:separator/>
+      </w:r>
+    </w:p>
+  </w:footnote>
+  <w:footnote w:type="continuationSeparator" w:id="0">
+    <w:p>
+      <w:pPr>
+        <w:spacing w:after="0" w:line="240" w:lineRule="auto"/>
+      </w:pPr>
+      <w:r>
+        <w:continuationSeparator/>
+      </w:r>
+    </w:p>
+  </w:footnote>
+</w:footnotes>
+</file>
+
+<file path=word/numbering.xml><?xml version="1.0" encoding="utf-8"?>
+<w:numbering xmlns:wpc="http://schemas.microsoft.com/office/word/2010/wordprocessingCanvas" xmlns:cx="http://schemas.microsoft.com/office/drawing/2014/chartex" xmlns:cx1="http://schemas.microsoft.com/office/drawing/2015/9/8/chartex" xmlns:cx2="http://schemas.microsoft.com/office/drawing/2015/10/21/chartex" xmlns:cx3="http://schemas.microsoft.com/office/drawing/2016/5/9/chartex" xmlns:cx4="http://schemas.microsoft.com/office/drawing/2016/5/10/chartex" xmlns:cx5="http://schemas.microsoft.com/office/drawing/2016/5/11/chartex" xmlns:cx6="http://schemas.microsoft.com/office/drawing/2016/5/12/chartex" xmlns:cx7="http://schemas.microsoft.com/office/drawing/2016/5/13/chartex" xmlns:cx8="http://schemas.microsoft.com/office/drawing/2016/5/14/chartex" xmlns:mc="http://schemas.openxmlformats.org/markup-compatibility/2006" xmlns:aink="http://schemas.microsoft.com/office/drawing/2016/ink" xmlns:am3d="http://schemas.microsoft.com/office/drawing/2017/model3d" xmlns:o="urn:schemas-microsoft-com:office:office" xmlns:r="http://schemas.openxmlformats.org/officeDocument/2006/relationships" xmlns:m="http://schemas.openxmlformats.org/officeDocument/2006/math" xmlns:v="urn:schemas-microsoft-com:vml" xmlns:wp14="http://schemas.microsoft.com/office/word/2010/wordprocessingDrawing" xmlns:wp="http://schemas.openxmlformats.org/drawingml/2006/wordprocessingDrawing" xmlns:w10="urn:schemas-microsoft-com:office:word" xmlns:w="http://schemas.openxmlformats.org/wordprocessingml/2006/main" xmlns:w14="http://schemas.microsoft.com/office/word/2010/wordml" xmlns:w15="http://schemas.microsoft.com/office/word/2012/wordml" xmlns:w16cex="http://schemas.microsoft.com/office/word/2018/wordml/cex" xmlns:w16cid="http://schemas.microsoft.com/office/word/2016/wordml/cid" xmlns:w16="http://schemas.microsoft.com/office/word/2018/wordml" xmlns:w16se="http://schemas.microsoft.com/office/word/2015/wordml/symex" xmlns:wpg="http://schemas.microsoft.com/office/word/2010/wordprocessingGroup" xmlns:wpi="http://schemas.microsoft.com/office/word/2010/wordprocessingInk" xmlns:wne="http://schemas.microsoft.com/office/word/2006/wordml" xmlns:wps="http://schemas.microsoft.com/office/word/2010/wordprocessingShape" mc:Ignorable="w14 w15 w16se w16cid w16 w16cex wp14">
+  <w:abstractNum w:abstractNumId="0" w15:restartNumberingAfterBreak="0">
+    <w:nsid w:val="536F22B6"/>
+    <w:multiLevelType w:val="multilevel"/>
+    <w:tmpl w:val="C1D0D38E"/>
+    <w:lvl w:ilvl="0">
+      <w:start w:val="1"/>
+      <w:numFmt w:val="bullet"/>
+      <w:lvlText w:val=""/>
+      <w:lvlJc w:val="left"/>
+      <w:pPr>
+        <w:tabs>
+          <w:tab w:val="num" w:pos="720"/>
+        </w:tabs>
+        <w:ind w:left="720" w:hanging="360"/>
+      </w:pPr>
+      <w:rPr>
+        <w:rFonts w:ascii="Symbol" w:hAnsi="Symbol" w:hint="default"/>
+        <w:sz w:val="20"/>
+      </w:rPr>
+    </w:lvl>
+    <w:lvl w:ilvl="1" w:tentative="1">
+      <w:start w:val="1"/>
+      <w:numFmt w:val="bullet"/>
+      <w:lvlText w:val="o"/>
+      <w:lvlJc w:val="left"/>
+      <w:pPr>
+        <w:tabs>
+          <w:tab w:val="num" w:pos="1440"/>
+        </w:tabs>
+        <w:ind w:left="1440" w:hanging="360"/>
+      </w:pPr>
+      <w:rPr>
+        <w:rFonts w:ascii="Courier New" w:hAnsi="Courier New" w:hint="default"/>
+        <w:sz w:val="20"/>
+      </w:rPr>
+    </w:lvl>
+    <w:lvl w:ilvl="2" w:tentative="1">
+      <w:start w:val="1"/>
+      <w:numFmt w:val="bullet"/>
+      <w:lvlText w:val=""/>
+      <w:lvlJc w:val="left"/>
+      <w:pPr>
+        <w:tabs>
+          <w:tab w:val="num" w:pos="2160"/>
+        </w:tabs>
+        <w:ind w:left="2160" w:hanging="360"/>
+      </w:pPr>
+      <w:rPr>
+        <w:rFonts w:ascii="Wingdings" w:hAnsi="Wingdings" w:hint="default"/>
+        <w:sz w:val="20"/>
+      </w:rPr>
+    </w:lvl>
+    <w:lvl w:ilvl="3" w:tentative="1">
+      <w:start w:val="1"/>
+      <w:numFmt w:val="bullet"/>
+      <w:lvlText w:val=""/>
+      <w:lvlJc w:val="left"/>
+      <w:pPr>
+        <w:tabs>
+          <w:tab w:val="num" w:pos="2880"/>
+        </w:tabs>
+        <w:ind w:left="2880" w:hanging="360"/>
+      </w:pPr>
+      <w:rPr>
+        <w:rFonts w:ascii="Wingdings" w:hAnsi="Wingdings" w:hint="default"/>
+        <w:sz w:val="20"/>
+      </w:rPr>
+    </w:lvl>
+    <w:lvl w:ilvl="4" w:tentative="1">
+      <w:start w:val="1"/>
+      <w:numFmt w:val="bullet"/>
+      <w:lvlText w:val=""/>
+      <w:lvlJc w:val="left"/>
+      <w:pPr>
+        <w:tabs>
+          <w:tab w:val="num" w:pos="3600"/>
+        </w:tabs>
+        <w:ind w:left="3600" w:hanging="360"/>
+      </w:pPr>
+      <w:rPr>
+        <w:rFonts w:ascii="Wingdings" w:hAnsi="Wingdings" w:hint="default"/>
+        <w:sz w:val="20"/>
+      </w:rPr>
+    </w:lvl>
+    <w:lvl w:ilvl="5" w:tentative="1">
+      <w:start w:val="1"/>
+      <w:numFmt w:val="bullet"/>
+      <w:lvlText w:val=""/>
+      <w:lvlJc w:val="left"/>
+      <w:pPr>
+        <w:tabs>
+          <w:tab w:val="num" w:pos="4320"/>
+        </w:tabs>
+        <w:ind w:left="4320" w:hanging="360"/>
+      </w:pPr>
+      <w:rPr>
+        <w:rFonts w:ascii="Wingdings" w:hAnsi="Wingdings" w:hint="default"/>
+        <w:sz w:val="20"/>
+      </w:rPr>
+    </w:lvl>
+    <w:lvl w:ilvl="6" w:tentative="1">
+      <w:start w:val="1"/>
+      <w:numFmt w:val="bullet"/>
+      <w:lvlText w:val=""/>
+      <w:lvlJc w:val="left"/>
+      <w:pPr>
+        <w:tabs>
+          <w:tab w:val="num" w:pos="5040"/>
+        </w:tabs>
+        <w:ind w:left="5040" w:hanging="360"/>
+      </w:pPr>
+      <w:rPr>
+        <w:rFonts w:ascii="Wingdings" w:hAnsi="Wingdings" w:hint="default"/>
+        <w:sz w:val="20"/>
+      </w:rPr>
+    </w:lvl>
+    <w:lvl w:ilvl="7" w:tentative="1">
+      <w:start w:val="1"/>
+      <w:numFmt w:val="bullet"/>
+      <w:lvlText w:val=""/>
+      <w:lvlJc w:val="left"/>
+      <w:pPr>
+        <w:tabs>
+          <w:tab w:val="num" w:pos="5760"/>
+        </w:tabs>
+        <w:ind w:left="5760" w:hanging="360"/>
+      </w:pPr>
+      <w:rPr>
+        <w:rFonts w:ascii="Wingdings" w:hAnsi="Wingdings" w:hint="default"/>
+        <w:sz w:val="20"/>
+      </w:rPr>
+    </w:lvl>
+    <w:lvl w:ilvl="8" w:tentative="1">
+      <w:start w:val="1"/>
+      <w:numFmt w:val="bullet"/>
+      <w:lvlText w:val=""/>
+      <w:lvlJc w:val="left"/>
+      <w:pPr>
+        <w:tabs>
+          <w:tab w:val="num" w:pos="6480"/>
+        </w:tabs>
+        <w:ind w:left="6480" w:hanging="360"/>
+      </w:pPr>
+      <w:rPr>
+        <w:rFonts w:ascii="Wingdings" w:hAnsi="Wingdings" w:hint="default"/>
+        <w:sz w:val="20"/>
+      </w:rPr>
+    </w:lvl>
+  </w:abstractNum>
+  <w:abstractNum w:abstractNumId="1" w15:restartNumberingAfterBreak="0">
+    <w:nsid w:val="597650B8"/>
+    <w:multiLevelType w:val="multilevel"/>
+    <w:tmpl w:val="D0D879BC"/>
+    <w:lvl w:ilvl="0">
+      <w:start w:val="1"/>
+      <w:numFmt w:val="bullet"/>
+      <w:lvlText w:val=""/>
+      <w:lvlJc w:val="left"/>
+      <w:pPr>
+        <w:tabs>
+          <w:tab w:val="num" w:pos="720"/>
+        </w:tabs>
+        <w:ind w:left="720" w:hanging="360"/>
+      </w:pPr>
+      <w:rPr>
+        <w:rFonts w:ascii="Symbol" w:hAnsi="Symbol" w:hint="default"/>
+        <w:sz w:val="20"/>
+      </w:rPr>
+    </w:lvl>
+    <w:lvl w:ilvl="1" w:tentative="1">
+      <w:start w:val="1"/>
+      <w:numFmt w:val="bullet"/>
+      <w:lvlText w:val="o"/>
+      <w:lvlJc w:val="left"/>
+      <w:pPr>
+        <w:tabs>
+          <w:tab w:val="num" w:pos="1440"/>
+        </w:tabs>
+        <w:ind w:left="1440" w:hanging="360"/>
+      </w:pPr>
+      <w:rPr>
+        <w:rFonts w:ascii="Courier New" w:hAnsi="Courier New" w:hint="default"/>
+        <w:sz w:val="20"/>
+      </w:rPr>
+    </w:lvl>
+    <w:lvl w:ilvl="2" w:tentative="1">
+      <w:start w:val="1"/>
+      <w:numFmt w:val="bullet"/>
+      <w:lvlText w:val=""/>
+      <w:lvlJc w:val="left"/>
+      <w:pPr>
+        <w:tabs>
+          <w:tab w:val="num" w:pos="2160"/>
+        </w:tabs>
+        <w:ind w:left="2160" w:hanging="360"/>
+      </w:pPr>
+      <w:rPr>
+        <w:rFonts w:ascii="Wingdings" w:hAnsi="Wingdings" w:hint="default"/>
+        <w:sz w:val="20"/>
+      </w:rPr>
+    </w:lvl>
+    <w:lvl w:ilvl="3" w:tentative="1">
+      <w:start w:val="1"/>
+      <w:numFmt w:val="bullet"/>
+      <w:lvlText w:val=""/>
+      <w:lvlJc w:val="left"/>
+      <w:pPr>
+        <w:tabs>
+          <w:tab w:val="num" w:pos="2880"/>
+        </w:tabs>
+        <w:ind w:left="2880" w:hanging="360"/>
+      </w:pPr>
+      <w:rPr>
+        <w:rFonts w:ascii="Wingdings" w:hAnsi="Wingdings" w:hint="default"/>
+        <w:sz w:val="20"/>
+      </w:rPr>
+    </w:lvl>
+    <w:lvl w:ilvl="4" w:tentative="1">
+      <w:start w:val="1"/>
+      <w:numFmt w:val="bullet"/>
+      <w:lvlText w:val=""/>
+      <w:lvlJc w:val="left"/>
+      <w:pPr>
+        <w:tabs>
+          <w:tab w:val="num" w:pos="3600"/>
+        </w:tabs>
+        <w:ind w:left="3600" w:hanging="360"/>
+      </w:pPr>
+      <w:rPr>
+        <w:rFonts w:ascii="Wingdings" w:hAnsi="Wingdings" w:hint="default"/>
+        <w:sz w:val="20"/>
+      </w:rPr>
+    </w:lvl>
+    <w:lvl w:ilvl="5" w:tentative="1">
+      <w:start w:val="1"/>
+      <w:numFmt w:val="bullet"/>
+      <w:lvlText w:val=""/>
+      <w:lvlJc w:val="left"/>
+      <w:pPr>
+        <w:tabs>
+          <w:tab w:val="num" w:pos="4320"/>
+        </w:tabs>
+        <w:ind w:left="4320" w:hanging="360"/>
+      </w:pPr>
+      <w:rPr>
+        <w:rFonts w:ascii="Wingdings" w:hAnsi="Wingdings" w:hint="default"/>
+        <w:sz w:val="20"/>
+      </w:rPr>
+    </w:lvl>
+    <w:lvl w:ilvl="6" w:tentative="1">
+      <w:start w:val="1"/>
+      <w:numFmt w:val="bullet"/>
+      <w:lvlText w:val=""/>
+      <w:lvlJc w:val="left"/>
+      <w:pPr>
+        <w:tabs>
+          <w:tab w:val="num" w:pos="5040"/>
+        </w:tabs>
+        <w:ind w:left="5040" w:hanging="360"/>
+      </w:pPr>
+      <w:rPr>
+        <w:rFonts w:ascii="Wingdings" w:hAnsi="Wingdings" w:hint="default"/>
+        <w:sz w:val="20"/>
+      </w:rPr>
+    </w:lvl>
+    <w:lvl w:ilvl="7" w:tentative="1">
+      <w:start w:val="1"/>
+      <w:numFmt w:val="bullet"/>
+      <w:lvlText w:val=""/>
+      <w:lvlJc w:val="left"/>
+      <w:pPr>
+        <w:tabs>
+          <w:tab w:val="num" w:pos="5760"/>
+        </w:tabs>
+        <w:ind w:left="5760" w:hanging="360"/>
+      </w:pPr>
+      <w:rPr>
+        <w:rFonts w:ascii="Wingdings" w:hAnsi="Wingdings" w:hint="default"/>
+        <w:sz w:val="20"/>
+      </w:rPr>
+    </w:lvl>
+    <w:lvl w:ilvl="8" w:tentative="1">
+      <w:start w:val="1"/>
+      <w:numFmt w:val="bullet"/>
+      <w:lvlText w:val=""/>
+      <w:lvlJc w:val="left"/>
+      <w:pPr>
+        <w:tabs>
+          <w:tab w:val="num" w:pos="6480"/>
+        </w:tabs>
+        <w:ind w:left="6480" w:hanging="360"/>
+      </w:pPr>
+      <w:rPr>
+        <w:rFonts w:ascii="Wingdings" w:hAnsi="Wingdings" w:hint="default"/>
+        <w:sz w:val="20"/>
+      </w:rPr>
+    </w:lvl>
+  </w:abstractNum>
+  <w:abstractNum w:abstractNumId="2" w15:restartNumberingAfterBreak="0">
+    <w:nsid w:val="70331E4B"/>
+    <w:multiLevelType w:val="multilevel"/>
+    <w:tmpl w:val="96C0CDFC"/>
+    <w:lvl w:ilvl="0">
+      <w:start w:val="1"/>
+      <w:numFmt w:val="bullet"/>
+      <w:lvlText w:val=""/>
+      <w:lvlJc w:val="left"/>
+      <w:pPr>
+        <w:tabs>
+          <w:tab w:val="num" w:pos="720"/>
+        </w:tabs>
+        <w:ind w:left="720" w:hanging="360"/>
+      </w:pPr>
+      <w:rPr>
+        <w:rFonts w:ascii="Symbol" w:hAnsi="Symbol" w:hint="default"/>
+        <w:sz w:val="20"/>
+      </w:rPr>
+    </w:lvl>
+    <w:lvl w:ilvl="1" w:tentative="1">
+      <w:start w:val="1"/>
+      <w:numFmt w:val="bullet"/>
+      <w:lvlText w:val="o"/>
+      <w:lvlJc w:val="left"/>
+      <w:pPr>
+        <w:tabs>
+          <w:tab w:val="num" w:pos="1440"/>
+        </w:tabs>
+        <w:ind w:left="1440" w:hanging="360"/>
+      </w:pPr>
+      <w:rPr>
+        <w:rFonts w:ascii="Courier New" w:hAnsi="Courier New" w:hint="default"/>
+        <w:sz w:val="20"/>
+      </w:rPr>
+    </w:lvl>
+    <w:lvl w:ilvl="2" w:tentative="1">
+      <w:start w:val="1"/>
+      <w:numFmt w:val="bullet"/>
+      <w:lvlText w:val=""/>
+      <w:lvlJc w:val="left"/>
+      <w:pPr>
+        <w:tabs>
+          <w:tab w:val="num" w:pos="2160"/>
+        </w:tabs>
+        <w:ind w:left="2160" w:hanging="360"/>
+      </w:pPr>
+      <w:rPr>
+        <w:rFonts w:ascii="Wingdings" w:hAnsi="Wingdings" w:hint="default"/>
+        <w:sz w:val="20"/>
+      </w:rPr>
+    </w:lvl>
+    <w:lvl w:ilvl="3" w:tentative="1">
+      <w:start w:val="1"/>
+      <w:numFmt w:val="bullet"/>
+      <w:lvlText w:val=""/>
+      <w:lvlJc w:val="left"/>
+      <w:pPr>
+        <w:tabs>
+          <w:tab w:val="num" w:pos="2880"/>
+        </w:tabs>
+        <w:ind w:left="2880" w:hanging="360"/>
+      </w:pPr>
+      <w:rPr>
+        <w:rFonts w:ascii="Wingdings" w:hAnsi="Wingdings" w:hint="default"/>
+        <w:sz w:val="20"/>
+      </w:rPr>
+    </w:lvl>
+    <w:lvl w:ilvl="4" w:tentative="1">
+      <w:start w:val="1"/>
+      <w:numFmt w:val="bullet"/>
+      <w:lvlText w:val=""/>
+      <w:lvlJc w:val="left"/>
+      <w:pPr>
+        <w:tabs>
+          <w:tab w:val="num" w:pos="3600"/>
+        </w:tabs>
+        <w:ind w:left="3600" w:hanging="360"/>
+      </w:pPr>
+      <w:rPr>
+        <w:rFonts w:ascii="Wingdings" w:hAnsi="Wingdings" w:hint="default"/>
+        <w:sz w:val="20"/>
+      </w:rPr>
+    </w:lvl>
+    <w:lvl w:ilvl="5" w:tentative="1">
+      <w:start w:val="1"/>
+      <w:numFmt w:val="bullet"/>
+      <w:lvlText w:val=""/>
+      <w:lvlJc w:val="left"/>
+      <w:pPr>
+        <w:tabs>
+          <w:tab w:val="num" w:pos="4320"/>
+        </w:tabs>
+        <w:ind w:left="4320" w:hanging="360"/>
+      </w:pPr>
+      <w:rPr>
+        <w:rFonts w:ascii="Wingdings" w:hAnsi="Wingdings" w:hint="default"/>
+        <w:sz w:val="20"/>
+      </w:rPr>
+    </w:lvl>
+    <w:lvl w:ilvl="6" w:tentative="1">
+      <w:start w:val="1"/>
+      <w:numFmt w:val="bullet"/>
+      <w:lvlText w:val=""/>
+      <w:lvlJc w:val="left"/>
+      <w:pPr>
+        <w:tabs>
+          <w:tab w:val="num" w:pos="5040"/>
+        </w:tabs>
+        <w:ind w:left="5040" w:hanging="360"/>
+      </w:pPr>
+      <w:rPr>
+        <w:rFonts w:ascii="Wingdings" w:hAnsi="Wingdings" w:hint="default"/>
+        <w:sz w:val="20"/>
+      </w:rPr>
+    </w:lvl>
+    <w:lvl w:ilvl="7" w:tentative="1">
+      <w:start w:val="1"/>
+      <w:numFmt w:val="bullet"/>
+      <w:lvlText w:val=""/>
+      <w:lvlJc w:val="left"/>
+      <w:pPr>
+        <w:tabs>
+          <w:tab w:val="num" w:pos="5760"/>
+        </w:tabs>
+        <w:ind w:left="5760" w:hanging="360"/>
+      </w:pPr>
+      <w:rPr>
+        <w:rFonts w:ascii="Wingdings" w:hAnsi="Wingdings" w:hint="default"/>
+        <w:sz w:val="20"/>
+      </w:rPr>
+    </w:lvl>
+    <w:lvl w:ilvl="8" w:tentative="1">
+      <w:start w:val="1"/>
+      <w:numFmt w:val="bullet"/>
+      <w:lvlText w:val=""/>
+      <w:lvlJc w:val="left"/>
+      <w:pPr>
+        <w:tabs>
+          <w:tab w:val="num" w:pos="6480"/>
+        </w:tabs>
+        <w:ind w:left="6480" w:hanging="360"/>
+      </w:pPr>
+      <w:rPr>
+        <w:rFonts w:ascii="Wingdings" w:hAnsi="Wingdings" w:hint="default"/>
+        <w:sz w:val="20"/>
+      </w:rPr>
+    </w:lvl>
+  </w:abstractNum>
+  <w:abstractNum w:abstractNumId="3" w15:restartNumberingAfterBreak="0">
+    <w:nsid w:val="7D4878B0"/>
+    <w:multiLevelType w:val="multilevel"/>
+    <w:tmpl w:val="B51A5E88"/>
+    <w:lvl w:ilvl="0">
+      <w:start w:val="1"/>
+      <w:numFmt w:val="bullet"/>
+      <w:lvlText w:val=""/>
+      <w:lvlJc w:val="left"/>
+      <w:pPr>
+        <w:tabs>
+          <w:tab w:val="num" w:pos="720"/>
+        </w:tabs>
+        <w:ind w:left="720" w:hanging="360"/>
+      </w:pPr>
+      <w:rPr>
+        <w:rFonts w:ascii="Symbol" w:hAnsi="Symbol" w:hint="default"/>
+        <w:sz w:val="20"/>
+      </w:rPr>
+    </w:lvl>
+    <w:lvl w:ilvl="1" w:tentative="1">
+      <w:start w:val="1"/>
+      <w:numFmt w:val="bullet"/>
+      <w:lvlText w:val="o"/>
+      <w:lvlJc w:val="left"/>
+      <w:pPr>
+        <w:tabs>
+          <w:tab w:val="num" w:pos="1440"/>
+        </w:tabs>
+        <w:ind w:left="1440" w:hanging="360"/>
+      </w:pPr>
+      <w:rPr>
+        <w:rFonts w:ascii="Courier New" w:hAnsi="Courier New" w:hint="default"/>
+        <w:sz w:val="20"/>
+      </w:rPr>
+    </w:lvl>
+    <w:lvl w:ilvl="2" w:tentative="1">
+      <w:start w:val="1"/>
+      <w:numFmt w:val="bullet"/>
+      <w:lvlText w:val=""/>
+      <w:lvlJc w:val="left"/>
+      <w:pPr>
+        <w:tabs>
+          <w:tab w:val="num" w:pos="2160"/>
+        </w:tabs>
+        <w:ind w:left="2160" w:hanging="360"/>
+      </w:pPr>
+      <w:rPr>
+        <w:rFonts w:ascii="Wingdings" w:hAnsi="Wingdings" w:hint="default"/>
+        <w:sz w:val="20"/>
+      </w:rPr>
+    </w:lvl>
+    <w:lvl w:ilvl="3" w:tentative="1">
+      <w:start w:val="1"/>
+      <w:numFmt w:val="bullet"/>
+      <w:lvlText w:val=""/>
+      <w:lvlJc w:val="left"/>
+      <w:pPr>
+        <w:tabs>
+          <w:tab w:val="num" w:pos="2880"/>
+        </w:tabs>
+        <w:ind w:left="2880" w:hanging="360"/>
+      </w:pPr>
+      <w:rPr>
+        <w:rFonts w:ascii="Wingdings" w:hAnsi="Wingdings" w:hint="default"/>
+        <w:sz w:val="20"/>
+      </w:rPr>
+    </w:lvl>
+    <w:lvl w:ilvl="4" w:tentative="1">
+      <w:start w:val="1"/>
+      <w:numFmt w:val="bullet"/>
+      <w:lvlText w:val=""/>
+      <w:lvlJc w:val="left"/>
+      <w:pPr>
+        <w:tabs>
+          <w:tab w:val="num" w:pos="3600"/>
+        </w:tabs>
+        <w:ind w:left="3600" w:hanging="360"/>
+      </w:pPr>
+      <w:rPr>
+        <w:rFonts w:ascii="Wingdings" w:hAnsi="Wingdings" w:hint="default"/>
+        <w:sz w:val="20"/>
+      </w:rPr>
+    </w:lvl>
+    <w:lvl w:ilvl="5" w:tentative="1">
+      <w:start w:val="1"/>
+      <w:numFmt w:val="bullet"/>
+      <w:lvlText w:val=""/>
+      <w:lvlJc w:val="left"/>
+      <w:pPr>
+        <w:tabs>
+          <w:tab w:val="num" w:pos="4320"/>
+        </w:tabs>
+        <w:ind w:left="4320" w:hanging="360"/>
+      </w:pPr>
+      <w:rPr>
+        <w:rFonts w:ascii="Wingdings" w:hAnsi="Wingdings" w:hint="default"/>
+        <w:sz w:val="20"/>
+      </w:rPr>
+    </w:lvl>
+    <w:lvl w:ilvl="6" w:tentative="1">
+      <w:start w:val="1"/>
+      <w:numFmt w:val="bullet"/>
+      <w:lvlText w:val=""/>
+      <w:lvlJc w:val="left"/>
+      <w:pPr>
+        <w:tabs>
+          <w:tab w:val="num" w:pos="5040"/>
+        </w:tabs>
+        <w:ind w:left="5040" w:hanging="360"/>
+      </w:pPr>
+      <w:rPr>
+        <w:rFonts w:ascii="Wingdings" w:hAnsi="Wingdings" w:hint="default"/>
+        <w:sz w:val="20"/>
+      </w:rPr>
+    </w:lvl>
+    <w:lvl w:ilvl="7" w:tentative="1">
+      <w:start w:val="1"/>
+      <w:numFmt w:val="bullet"/>
+      <w:lvlText w:val=""/>
+      <w:lvlJc w:val="left"/>
+      <w:pPr>
+        <w:tabs>
+          <w:tab w:val="num" w:pos="5760"/>
+        </w:tabs>
+        <w:ind w:left="5760" w:hanging="360"/>
+      </w:pPr>
+      <w:rPr>
+        <w:rFonts w:ascii="Wingdings" w:hAnsi="Wingdings" w:hint="default"/>
+        <w:sz w:val="20"/>
+      </w:rPr>
+    </w:lvl>
+    <w:lvl w:ilvl="8" w:tentative="1">
+      <w:start w:val="1"/>
+      <w:numFmt w:val="bullet"/>
+      <w:lvlText w:val=""/>
+      <w:lvlJc w:val="left"/>
+      <w:pPr>
+        <w:tabs>
+          <w:tab w:val="num" w:pos="6480"/>
+        </w:tabs>
+        <w:ind w:left="6480" w:hanging="360"/>
+      </w:pPr>
+      <w:rPr>
+        <w:rFonts w:ascii="Wingdings" w:hAnsi="Wingdings" w:hint="default"/>
+        <w:sz w:val="20"/>
+      </w:rPr>
+    </w:lvl>
+  </w:abstractNum>
+  <w:num w:numId="1">
+    <w:abstractNumId w:val="3"/>
+  </w:num>
+  <w:num w:numId="2">
+    <w:abstractNumId w:val="2"/>
+  </w:num>
+  <w:num w:numId="3">
+    <w:abstractNumId w:val="1"/>
+  </w:num>
+  <w:num w:numId="4">
+    <w:abstractNumId w:val="0"/>
+  </w:num>
+</w:numbering>
 </file>
 
 <file path=word/styles.xml><?xml version="1.0" encoding="utf-8"?>
@@ -885,7 +2269,6 @@
     <w:lsdException w:name="HTML Sample" w:semiHidden="1" w:unhideWhenUsed="1"/>
     <w:lsdException w:name="HTML Typewriter" w:semiHidden="1" w:unhideWhenUsed="1"/>
     <w:lsdException w:name="HTML Variable" w:semiHidden="1" w:unhideWhenUsed="1"/>
-    <w:lsdException w:name="Normal Table" w:semiHidden="1" w:unhideWhenUsed="1"/>
     <w:lsdException w:name="annotation subject" w:semiHidden="1" w:unhideWhenUsed="1"/>
     <w:lsdException w:name="No List" w:semiHidden="1" w:unhideWhenUsed="1"/>
     <w:lsdException w:name="Outline List 1" w:semiHidden="1" w:unhideWhenUsed="1"/>
@@ -928,11 +2311,8 @@
     <w:lsdException w:name="Table Contemporary" w:semiHidden="1" w:unhideWhenUsed="1"/>
     <w:lsdException w:name="Table Elegant" w:semiHidden="1" w:unhideWhenUsed="1"/>
     <w:lsdException w:name="Table Professional" w:semiHidden="1" w:unhideWhenUsed="1"/>
-    <w:lsdException w:name="Table Subtle 1" w:semiHidden="1" w:unhideWhenUsed="1"/>
     <w:lsdException w:name="Table Subtle 2" w:semiHidden="1" w:unhideWhenUsed="1"/>
     <w:lsdException w:name="Table Web 1" w:semiHidden="1" w:unhideWhenUsed="1"/>
-    <w:lsdException w:name="Table Web 2" w:semiHidden="1" w:unhideWhenUsed="1"/>
-    <w:lsdException w:name="Table Web 3" w:semiHidden="1" w:unhideWhenUsed="1"/>
     <w:lsdException w:name="Balloon Text" w:semiHidden="1" w:unhideWhenUsed="1"/>
     <w:lsdException w:name="Table Grid" w:uiPriority="39"/>
     <w:lsdException w:name="Table Theme" w:semiHidden="1" w:unhideWhenUsed="1"/>
@@ -1161,6 +2541,27 @@
     <w:name w:val="Normal"/>
     <w:qFormat/>
   </w:style>
+  <w:style w:type="paragraph" w:styleId="Heading1">
+    <w:name w:val="heading 1"/>
+    <w:basedOn w:val="Normal"/>
+    <w:next w:val="Normal"/>
+    <w:link w:val="Heading1Char"/>
+    <w:uiPriority w:val="9"/>
+    <w:qFormat/>
+    <w:rsid w:val="00D27831"/>
+    <w:pPr>
+      <w:keepNext/>
+      <w:keepLines/>
+      <w:spacing w:before="240" w:after="0"/>
+      <w:outlineLvl w:val="0"/>
+    </w:pPr>
+    <w:rPr>
+      <w:rFonts w:asciiTheme="majorHAnsi" w:eastAsiaTheme="majorEastAsia" w:hAnsiTheme="majorHAnsi" w:cstheme="majorBidi"/>
+      <w:color w:val="2F5496" w:themeColor="accent1" w:themeShade="BF"/>
+      <w:sz w:val="32"/>
+      <w:szCs w:val="32"/>
+    </w:rPr>
+  </w:style>
   <w:style w:type="paragraph" w:styleId="Heading2">
     <w:name w:val="heading 2"/>
     <w:basedOn w:val="Normal"/>
@@ -1300,8 +2701,8 @@
       <w:u w:val="single"/>
     </w:rPr>
   </w:style>
-  <w:style w:type="character" w:styleId="UnresolvedMention">
-    <w:name w:val="Unresolved Mention"/>
+  <w:style w:type="character" w:customStyle="1" w:styleId="UnresolvedMention1">
+    <w:name w:val="Unresolved Mention1"/>
     <w:basedOn w:val="DefaultParagraphFont"/>
     <w:uiPriority w:val="99"/>
     <w:semiHidden/>
@@ -1335,6 +2736,80 @@
     <w:rPr>
       <w:color w:val="954F72" w:themeColor="followedHyperlink"/>
       <w:u w:val="single"/>
+    </w:rPr>
+  </w:style>
+  <w:style w:type="paragraph" w:styleId="NormalWeb">
+    <w:name w:val="Normal (Web)"/>
+    <w:basedOn w:val="Normal"/>
+    <w:uiPriority w:val="99"/>
+    <w:semiHidden/>
+    <w:unhideWhenUsed/>
+    <w:rsid w:val="00B6511D"/>
+    <w:pPr>
+      <w:spacing w:before="100" w:beforeAutospacing="1" w:after="100" w:afterAutospacing="1" w:line="240" w:lineRule="auto"/>
+    </w:pPr>
+    <w:rPr>
+      <w:rFonts w:ascii="Times New Roman" w:eastAsia="Times New Roman" w:hAnsi="Times New Roman" w:cs="Times New Roman"/>
+      <w:sz w:val="24"/>
+      <w:szCs w:val="24"/>
+      <w:lang w:val="es-DO" w:eastAsia="es-DO"/>
+    </w:rPr>
+  </w:style>
+  <w:style w:type="paragraph" w:styleId="Header">
+    <w:name w:val="header"/>
+    <w:basedOn w:val="Normal"/>
+    <w:link w:val="HeaderChar"/>
+    <w:uiPriority w:val="99"/>
+    <w:unhideWhenUsed/>
+    <w:rsid w:val="00D27831"/>
+    <w:pPr>
+      <w:tabs>
+        <w:tab w:val="center" w:pos="4680"/>
+        <w:tab w:val="right" w:pos="9360"/>
+      </w:tabs>
+      <w:spacing w:after="0" w:line="240" w:lineRule="auto"/>
+    </w:pPr>
+  </w:style>
+  <w:style w:type="character" w:customStyle="1" w:styleId="HeaderChar">
+    <w:name w:val="Header Char"/>
+    <w:basedOn w:val="DefaultParagraphFont"/>
+    <w:link w:val="Header"/>
+    <w:uiPriority w:val="99"/>
+    <w:rsid w:val="00D27831"/>
+  </w:style>
+  <w:style w:type="paragraph" w:styleId="Footer">
+    <w:name w:val="footer"/>
+    <w:basedOn w:val="Normal"/>
+    <w:link w:val="FooterChar"/>
+    <w:uiPriority w:val="99"/>
+    <w:unhideWhenUsed/>
+    <w:rsid w:val="00D27831"/>
+    <w:pPr>
+      <w:tabs>
+        <w:tab w:val="center" w:pos="4680"/>
+        <w:tab w:val="right" w:pos="9360"/>
+      </w:tabs>
+      <w:spacing w:after="0" w:line="240" w:lineRule="auto"/>
+    </w:pPr>
+  </w:style>
+  <w:style w:type="character" w:customStyle="1" w:styleId="FooterChar">
+    <w:name w:val="Footer Char"/>
+    <w:basedOn w:val="DefaultParagraphFont"/>
+    <w:link w:val="Footer"/>
+    <w:uiPriority w:val="99"/>
+    <w:rsid w:val="00D27831"/>
+  </w:style>
+  <w:style w:type="character" w:customStyle="1" w:styleId="Heading1Char">
+    <w:name w:val="Heading 1 Char"/>
+    <w:basedOn w:val="DefaultParagraphFont"/>
+    <w:link w:val="Heading1"/>
+    <w:uiPriority w:val="9"/>
+    <w:rsid w:val="00D27831"/>
+    <w:rPr>
+      <w:rFonts w:asciiTheme="majorHAnsi" w:eastAsiaTheme="majorEastAsia" w:hAnsiTheme="majorHAnsi" w:cstheme="majorBidi"/>
+      <w:color w:val="2F5496" w:themeColor="accent1" w:themeShade="BF"/>
+      <w:sz w:val="32"/>
+      <w:szCs w:val="32"/>
     </w:rPr>
   </w:style>
 </w:styles>

</xml_diff>